<commit_message>
fix: update git log.
</commit_message>
<xml_diff>
--- a/doc/SIG_MESH_ReleaseNotes.docx
+++ b/doc/SIG_MESH_ReleaseNotes.docx
@@ -336,8 +336,10 @@
           <w:sz w:val="24"/>
           <w:szCs w:val="24"/>
         </w:rPr>
-        <w:t>2020/7/31 17:32:59</w:t>
-      </w:r>
+        <w:t>2020/7/31 19:18:09</w:t>
+      </w:r>
+      <w:bookmarkStart w:id="0" w:name="_GoBack"/>
+      <w:bookmarkEnd w:id="0"/>
     </w:p>
     <w:p>
       <w:pPr>
@@ -375,7 +377,7 @@
           <w:sz w:val="24"/>
           <w:szCs w:val="24"/>
         </w:rPr>
-        <w:t>e2d1b066b7e51290110d505425d10a8288198fa2</w:t>
+        <w:t>a8606180052c5986e26a977d13164c5026c61ea8</w:t>
       </w:r>
     </w:p>
     <w:p>
@@ -648,17 +650,7 @@
           <w:sz w:val="24"/>
           <w:szCs w:val="24"/>
         </w:rPr>
-        <w:t>工具</w:t>
-      </w:r>
-      <w:r>
-        <w:rPr>
-          <w:rFonts w:ascii="Calibri" w:eastAsiaTheme="majorEastAsia" w:hAnsi="Calibri" w:cstheme="majorBidi" w:hint="eastAsia"/>
-          <w:bCs/>
-          <w:color w:val="474747"/>
-          <w:sz w:val="24"/>
-          <w:szCs w:val="24"/>
-        </w:rPr>
-        <w:t>和</w:t>
+        <w:t>工具和</w:t>
       </w:r>
       <w:r>
         <w:rPr>
@@ -1475,7 +1467,7 @@
         </w:numPr>
         <w:ind w:firstLineChars="0"/>
         <w:rPr>
-          <w:rFonts w:ascii="Calibri" w:eastAsiaTheme="majorEastAsia" w:hAnsi="Calibri" w:cstheme="majorBidi" w:hint="eastAsia"/>
+          <w:rFonts w:ascii="Calibri" w:eastAsiaTheme="majorEastAsia" w:hAnsi="Calibri" w:cstheme="majorBidi"/>
           <w:bCs/>
           <w:color w:val="474747"/>
           <w:sz w:val="24"/>
@@ -1697,8 +1689,6 @@
         </w:rPr>
         <w:t xml:space="preserve"> to separate user setting and application code from Demo SDK.</w:t>
       </w:r>
-      <w:bookmarkStart w:id="0" w:name="_GoBack"/>
-      <w:bookmarkEnd w:id="0"/>
     </w:p>
     <w:p>
       <w:pPr>
@@ -36267,7 +36257,7 @@
 </file>
 
 <file path=customXml/itemProps1.xml><?xml version="1.0" encoding="utf-8"?>
-<ds:datastoreItem xmlns:ds="http://schemas.openxmlformats.org/officeDocument/2006/customXml" ds:itemID="{076BAE8E-65BC-42C6-9D18-3B65C9E27583}">
+<ds:datastoreItem xmlns:ds="http://schemas.openxmlformats.org/officeDocument/2006/customXml" ds:itemID="{5E54F579-4301-4EA6-B254-9F61A8940F36}">
   <ds:schemaRefs>
     <ds:schemaRef ds:uri="http://schemas.openxmlformats.org/officeDocument/2006/bibliography"/>
   </ds:schemaRefs>

</xml_diff>